<commit_message>
Added a few rquirements
</commit_message>
<xml_diff>
--- a/Design Review.docx
+++ b/Design Review.docx
@@ -17,6 +17,12 @@
       <w:r>
         <w:tab/>
         <w:t>I am going to start with the creation of characters and sprites because that will be the easiest part of this project. As I am doing that I am also going to delve into JavaScript, being the language of choice for this project. Depending on how long it takes to grasp, I am going to try and start server setup and basic game mechanics.</w:t>
+      </w:r>
+    </w:p>
+    <w:p>
+      <w:r>
+        <w:tab/>
+        <w:t>When the user uses the WASD keys they will be able to move across the map, while the mouse will be used as the aiming and attacking mechanism. Clicking will be used for attacking and using weapons. The shift key will be used for grabbing (enemies, weapons, and even the terrain).</w:t>
       </w:r>
     </w:p>
     <w:sectPr>

</xml_diff>